<commit_message>
all working, revise if you think the software had lack of functions
</commit_message>
<xml_diff>
--- a/Programación 2 Enunciado.docx
+++ b/Programación 2 Enunciado.docx
@@ -168,46 +168,73 @@
         </w:rPr>
         <w:t>D</w:t>
       </w:r>
+      <w:r>
+        <w:rPr>
+          <w:rFonts w:ascii="Arial" w:hAnsi="Arial" w:cs="Arial"/>
+        </w:rPr>
+        <w:t>esarrollo de constructores con y sin parámetros.</w:t>
+      </w:r>
+    </w:p>
+    <w:p>
+      <w:pPr>
+        <w:jc w:val="both"/>
+        <w:rPr>
+          <w:rFonts w:ascii="Arial" w:hAnsi="Arial" w:cs="Arial"/>
+        </w:rPr>
+      </w:pPr>
+      <w:r>
+        <w:rPr>
+          <w:rFonts w:ascii="Arial" w:hAnsi="Arial" w:cs="Arial"/>
+        </w:rPr>
+        <w:t>b</w:t>
+      </w:r>
+      <w:r>
+        <w:rPr>
+          <w:rFonts w:ascii="Arial" w:hAnsi="Arial" w:cs="Arial"/>
+        </w:rPr>
+        <w:t xml:space="preserve">) </w:t>
+      </w:r>
+      <w:proofErr w:type="spellStart"/>
+      <w:r>
+        <w:rPr>
+          <w:rFonts w:ascii="Arial" w:hAnsi="Arial" w:cs="Arial"/>
+        </w:rPr>
+        <w:t>I</w:t>
+      </w:r>
+      <w:r>
+        <w:rPr>
+          <w:rFonts w:ascii="Arial" w:hAnsi="Arial" w:cs="Arial"/>
+        </w:rPr>
+        <w:t>nstanciamiento</w:t>
+      </w:r>
+      <w:proofErr w:type="spellEnd"/>
+      <w:r>
+        <w:rPr>
+          <w:rFonts w:ascii="Arial" w:hAnsi="Arial" w:cs="Arial"/>
+        </w:rPr>
+        <w:t>.</w:t>
+      </w:r>
+      <w:r>
+        <w:rPr>
+          <w:rFonts w:ascii="Arial" w:hAnsi="Arial" w:cs="Arial"/>
+        </w:rPr>
+        <w:tab/>
+      </w:r>
+      <w:r>
+        <w:rPr>
+          <w:rFonts w:ascii="Arial" w:hAnsi="Arial" w:cs="Arial"/>
+        </w:rPr>
+        <w:t>X</w:t>
+      </w:r>
+      <w:r>
+        <w:rPr>
+          <w:rFonts w:ascii="Arial" w:hAnsi="Arial" w:cs="Arial"/>
+        </w:rPr>
+        <w:tab/>
+        <w:t xml:space="preserve"> </w:t>
+      </w:r>
       <w:bookmarkStart w:id="0" w:name="_GoBack"/>
       <w:bookmarkEnd w:id="0"/>
-      <w:r>
-        <w:rPr>
-          <w:rFonts w:ascii="Arial" w:hAnsi="Arial" w:cs="Arial"/>
-        </w:rPr>
-        <w:t>esarrollo de constructores con y sin parámetros.</w:t>
-      </w:r>
-    </w:p>
-    <w:p>
-      <w:pPr>
-        <w:jc w:val="both"/>
-        <w:rPr>
-          <w:rFonts w:ascii="Arial" w:hAnsi="Arial" w:cs="Arial"/>
-        </w:rPr>
-      </w:pPr>
-      <w:r>
-        <w:rPr>
-          <w:rFonts w:ascii="Arial" w:hAnsi="Arial" w:cs="Arial"/>
-        </w:rPr>
-        <w:t>b</w:t>
-      </w:r>
-      <w:r>
-        <w:rPr>
-          <w:rFonts w:ascii="Arial" w:hAnsi="Arial" w:cs="Arial"/>
-        </w:rPr>
-        <w:t xml:space="preserve">) </w:t>
-      </w:r>
-      <w:r>
-        <w:rPr>
-          <w:rFonts w:ascii="Arial" w:hAnsi="Arial" w:cs="Arial"/>
-        </w:rPr>
-        <w:t>I</w:t>
-      </w:r>
-      <w:r>
-        <w:rPr>
-          <w:rFonts w:ascii="Arial" w:hAnsi="Arial" w:cs="Arial"/>
-        </w:rPr>
-        <w:t>nstanciamiento.</w:t>
-      </w:r>
     </w:p>
     <w:p>
       <w:pPr>
@@ -631,7 +658,7 @@
     </w:rPrDefault>
     <w:pPrDefault/>
   </w:docDefaults>
-  <w:latentStyles w:defLockedState="0" w:defUIPriority="99" w:defSemiHidden="0" w:defUnhideWhenUsed="0" w:defQFormat="0" w:count="376">
+  <w:latentStyles w:defLockedState="0" w:defUIPriority="99" w:defSemiHidden="0" w:defUnhideWhenUsed="0" w:defQFormat="0" w:count="377">
     <w:lsdException w:name="Normal" w:uiPriority="0" w:qFormat="1"/>
     <w:lsdException w:name="heading 1" w:uiPriority="9" w:qFormat="1"/>
     <w:lsdException w:name="heading 2" w:semiHidden="1" w:uiPriority="9" w:unhideWhenUsed="1" w:qFormat="1"/>
@@ -1005,6 +1032,7 @@
     <w:lsdException w:name="Hashtag" w:semiHidden="1" w:unhideWhenUsed="1"/>
     <w:lsdException w:name="Unresolved Mention" w:semiHidden="1" w:unhideWhenUsed="1"/>
     <w:lsdException w:name="Smart Link" w:semiHidden="1" w:unhideWhenUsed="1"/>
+    <w:lsdException w:name="Smart Link Error" w:semiHidden="1" w:unhideWhenUsed="1"/>
   </w:latentStyles>
   <w:style w:type="paragraph" w:default="1" w:styleId="Normal">
     <w:name w:val="Normal"/>

</xml_diff>